<commit_message>
added 3d tsne plots of p2p aug 4 and p2p analysis
</commit_message>
<xml_diff>
--- a/Paper/P2P_Aug4_analysis_v2.docx
+++ b/Paper/P2P_Aug4_analysis_v2.docx
@@ -48,6 +48,153 @@
         <w:t>In other words, each computer on a P2P network becomes a file server as well as a client.</w:t>
       </w:r>
     </w:p>
+    <w:p>
+      <w:r>
+        <w:t>Assumptions about P2P</w:t>
+      </w:r>
+      <w:proofErr w:type="gramStart"/>
+      <w:r>
+        <w:t>:</w:t>
+      </w:r>
+      <w:r>
+        <w:t>What</w:t>
+      </w:r>
+      <w:proofErr w:type="gramEnd"/>
+      <w:r>
+        <w:t xml:space="preserve"> defines important nodes?</w:t>
+      </w:r>
+      <w:r>
+        <w:t xml:space="preserve"> </w:t>
+      </w:r>
+      <w:r>
+        <w:t xml:space="preserve">What separates influential nodes from non-influential ones- where does the variance occur? </w:t>
+      </w:r>
+    </w:p>
+    <w:p>
+      <w:pPr>
+        <w:pStyle w:val="ListParagraph"/>
+        <w:numPr>
+          <w:ilvl w:val="0"/>
+          <w:numId w:val="2"/>
+        </w:numPr>
+      </w:pPr>
+      <w:r>
+        <w:t>Seeders are more important</w:t>
+      </w:r>
+      <w:r>
+        <w:t xml:space="preserve">- almost all nodes are seeders except a few. </w:t>
+      </w:r>
+    </w:p>
+    <w:p>
+      <w:pPr>
+        <w:pStyle w:val="ListParagraph"/>
+        <w:numPr>
+          <w:ilvl w:val="0"/>
+          <w:numId w:val="2"/>
+        </w:numPr>
+      </w:pPr>
+      <w:r>
+        <w:t>Nodes who seed many files will be connected to many different nodes (</w:t>
+      </w:r>
+      <w:r>
+        <w:t>i.e.</w:t>
+      </w:r>
+      <w:r>
+        <w:t xml:space="preserve"> have higher degree?)</w:t>
+      </w:r>
+    </w:p>
+    <w:p>
+      <w:pPr>
+        <w:pStyle w:val="ListParagraph"/>
+        <w:numPr>
+          <w:ilvl w:val="0"/>
+          <w:numId w:val="2"/>
+        </w:numPr>
+      </w:pPr>
+      <w:r>
+        <w:t xml:space="preserve">Influential nodes are likely to have relatively higher degree than their neighbors </w:t>
+      </w:r>
+      <w:proofErr w:type="gramStart"/>
+      <w:r>
+        <w:t>( for</w:t>
+      </w:r>
+      <w:proofErr w:type="gramEnd"/>
+      <w:r>
+        <w:t xml:space="preserve"> example someone who seeds anime, movies, music and games is supposed to have higher degree than its neighbors who seed only anime or movies)</w:t>
+      </w:r>
+      <w:r>
+        <w:t xml:space="preserve"> (i.e. have higher leverage?)</w:t>
+      </w:r>
+    </w:p>
+    <w:p>
+      <w:pPr>
+        <w:pStyle w:val="ListParagraph"/>
+        <w:numPr>
+          <w:ilvl w:val="0"/>
+          <w:numId w:val="2"/>
+        </w:numPr>
+      </w:pPr>
+      <w:r>
+        <w:t>Nodes that seed many files will also be closer to other nodes as they are more likely to be directly connected to more nodes (</w:t>
+      </w:r>
+      <w:r>
+        <w:t>i.e.</w:t>
+      </w:r>
+      <w:r>
+        <w:t xml:space="preserve"> have higher closeness?)</w:t>
+      </w:r>
+    </w:p>
+    <w:p>
+      <w:pPr>
+        <w:pStyle w:val="ListParagraph"/>
+        <w:numPr>
+          <w:ilvl w:val="0"/>
+          <w:numId w:val="2"/>
+        </w:numPr>
+      </w:pPr>
+      <w:bookmarkStart w:id="0" w:name="_GoBack"/>
+      <w:proofErr w:type="gramStart"/>
+      <w:r>
+        <w:t>nodes</w:t>
+      </w:r>
+      <w:proofErr w:type="gramEnd"/>
+      <w:r>
+        <w:t xml:space="preserve"> adjacent /close to influential nodes can be expected to b</w:t>
+      </w:r>
+      <w:r>
+        <w:t xml:space="preserve">e in the same component as the influential </w:t>
+      </w:r>
+      <w:r>
+        <w:t>node, as they will also share parts of the same</w:t>
+      </w:r>
+      <w:r>
+        <w:t xml:space="preserve"> files with each other. Hence density of t</w:t>
+      </w:r>
+      <w:r>
+        <w:t>he components will be higher if it contains 1 or more influential nodes, hence DMNC should be a factor.</w:t>
+      </w:r>
+    </w:p>
+    <w:p>
+      <w:pPr>
+        <w:pStyle w:val="ListParagraph"/>
+        <w:numPr>
+          <w:ilvl w:val="0"/>
+          <w:numId w:val="2"/>
+        </w:numPr>
+      </w:pPr>
+      <w:r>
+        <w:t>Nodes that are connected to influential node(s) are also crucial in file sh</w:t>
+      </w:r>
+      <w:r>
+        <w:t xml:space="preserve">aring as they </w:t>
+      </w:r>
+      <w:proofErr w:type="spellStart"/>
+      <w:r>
+        <w:t>incr</w:t>
+      </w:r>
+      <w:proofErr w:type="spellEnd"/>
+    </w:p>
+    <w:bookmarkEnd w:id="0"/>
     <w:p/>
     <w:p>
       <w:r>
@@ -79,6 +226,7 @@
           <w:noProof/>
           <w:lang w:bidi="bn-BD"/>
         </w:rPr>
+        <w:lastRenderedPageBreak/>
         <w:drawing>
           <wp:inline distT="0" distB="0" distL="0" distR="0">
             <wp:extent cx="5144494" cy="4458562"/>
@@ -139,7 +287,6 @@
         <w:rPr>
           <w:color w:val="FF0000"/>
         </w:rPr>
-        <w:lastRenderedPageBreak/>
         <w:t xml:space="preserve">From the correlation matrix it can be seen that, degree and DMNC are </w:t>
       </w:r>
       <w:r>
@@ -224,6 +371,7 @@
           <w:noProof/>
           <w:lang w:bidi="bn-BD"/>
         </w:rPr>
+        <w:lastRenderedPageBreak/>
         <w:drawing>
           <wp:inline distT="0" distB="0" distL="0" distR="0">
             <wp:extent cx="5943600" cy="3343275"/>
@@ -860,121 +1008,121 @@
           <w:sz w:val="14"/>
           <w:szCs w:val="14"/>
         </w:rPr>
+        <w:t>m1&lt;-m1_all_var13</w:t>
+      </w:r>
+    </w:p>
+    <w:p>
+      <w:pPr>
+        <w:rPr>
+          <w:i/>
+          <w:iCs/>
+          <w:sz w:val="14"/>
+          <w:szCs w:val="14"/>
+        </w:rPr>
+      </w:pPr>
+      <w:r>
+        <w:rPr>
+          <w:i/>
+          <w:iCs/>
+          <w:sz w:val="14"/>
+          <w:szCs w:val="14"/>
+        </w:rPr>
+        <w:t>m2&lt;-m2_without_dg_var12</w:t>
+      </w:r>
+    </w:p>
+    <w:p>
+      <w:pPr>
+        <w:rPr>
+          <w:i/>
+          <w:iCs/>
+          <w:sz w:val="14"/>
+          <w:szCs w:val="14"/>
+        </w:rPr>
+      </w:pPr>
+      <w:r>
+        <w:rPr>
+          <w:i/>
+          <w:iCs/>
+          <w:sz w:val="14"/>
+          <w:szCs w:val="14"/>
+        </w:rPr>
+        <w:t>m3&lt;-m3_without_comm_var7</w:t>
+      </w:r>
+    </w:p>
+    <w:p>
+      <w:pPr>
+        <w:rPr>
+          <w:i/>
+          <w:iCs/>
+          <w:sz w:val="14"/>
+          <w:szCs w:val="14"/>
+        </w:rPr>
+      </w:pPr>
+      <w:r>
+        <w:rPr>
+          <w:i/>
+          <w:iCs/>
+          <w:sz w:val="14"/>
+          <w:szCs w:val="14"/>
+        </w:rPr>
+        <w:t>m4&lt;-m4_without_nodes_var6</w:t>
+      </w:r>
+    </w:p>
+    <w:p>
+      <w:pPr>
+        <w:rPr>
+          <w:i/>
+          <w:iCs/>
+          <w:sz w:val="14"/>
+          <w:szCs w:val="14"/>
+        </w:rPr>
+      </w:pPr>
+      <w:r>
+        <w:rPr>
+          <w:i/>
+          <w:iCs/>
+          <w:sz w:val="14"/>
+          <w:szCs w:val="14"/>
+        </w:rPr>
+        <w:t>m5&lt;-m5_without_ranks_var9</w:t>
+      </w:r>
+    </w:p>
+    <w:p>
+      <w:pPr>
+        <w:rPr>
+          <w:i/>
+          <w:iCs/>
+          <w:sz w:val="14"/>
+          <w:szCs w:val="14"/>
+        </w:rPr>
+      </w:pPr>
+      <w:r>
+        <w:rPr>
+          <w:i/>
+          <w:iCs/>
+          <w:sz w:val="14"/>
+          <w:szCs w:val="14"/>
+        </w:rPr>
+        <w:t>m6&lt;-m6_without_dist_var9</w:t>
+      </w:r>
+    </w:p>
+    <w:p>
+      <w:pPr>
+        <w:rPr>
+          <w:i/>
+          <w:iCs/>
+          <w:sz w:val="14"/>
+          <w:szCs w:val="14"/>
+        </w:rPr>
+      </w:pPr>
+      <w:r>
+        <w:rPr>
+          <w:i/>
+          <w:iCs/>
+          <w:sz w:val="14"/>
+          <w:szCs w:val="14"/>
+        </w:rPr>
         <w:lastRenderedPageBreak/>
-        <w:t>m1&lt;-m1_all_var13</w:t>
-      </w:r>
-    </w:p>
-    <w:p>
-      <w:pPr>
-        <w:rPr>
-          <w:i/>
-          <w:iCs/>
-          <w:sz w:val="14"/>
-          <w:szCs w:val="14"/>
-        </w:rPr>
-      </w:pPr>
-      <w:r>
-        <w:rPr>
-          <w:i/>
-          <w:iCs/>
-          <w:sz w:val="14"/>
-          <w:szCs w:val="14"/>
-        </w:rPr>
-        <w:t>m2&lt;-m2_without_dg_var12</w:t>
-      </w:r>
-    </w:p>
-    <w:p>
-      <w:pPr>
-        <w:rPr>
-          <w:i/>
-          <w:iCs/>
-          <w:sz w:val="14"/>
-          <w:szCs w:val="14"/>
-        </w:rPr>
-      </w:pPr>
-      <w:r>
-        <w:rPr>
-          <w:i/>
-          <w:iCs/>
-          <w:sz w:val="14"/>
-          <w:szCs w:val="14"/>
-        </w:rPr>
-        <w:t>m3&lt;-m3_without_comm_var7</w:t>
-      </w:r>
-    </w:p>
-    <w:p>
-      <w:pPr>
-        <w:rPr>
-          <w:i/>
-          <w:iCs/>
-          <w:sz w:val="14"/>
-          <w:szCs w:val="14"/>
-        </w:rPr>
-      </w:pPr>
-      <w:r>
-        <w:rPr>
-          <w:i/>
-          <w:iCs/>
-          <w:sz w:val="14"/>
-          <w:szCs w:val="14"/>
-        </w:rPr>
-        <w:t>m4&lt;-m4_without_nodes_var6</w:t>
-      </w:r>
-    </w:p>
-    <w:p>
-      <w:pPr>
-        <w:rPr>
-          <w:i/>
-          <w:iCs/>
-          <w:sz w:val="14"/>
-          <w:szCs w:val="14"/>
-        </w:rPr>
-      </w:pPr>
-      <w:r>
-        <w:rPr>
-          <w:i/>
-          <w:iCs/>
-          <w:sz w:val="14"/>
-          <w:szCs w:val="14"/>
-        </w:rPr>
-        <w:t>m5&lt;-m5_without_ranks_var9</w:t>
-      </w:r>
-    </w:p>
-    <w:p>
-      <w:pPr>
-        <w:rPr>
-          <w:i/>
-          <w:iCs/>
-          <w:sz w:val="14"/>
-          <w:szCs w:val="14"/>
-        </w:rPr>
-      </w:pPr>
-      <w:r>
-        <w:rPr>
-          <w:i/>
-          <w:iCs/>
-          <w:sz w:val="14"/>
-          <w:szCs w:val="14"/>
-        </w:rPr>
-        <w:t>m6&lt;-m6_without_dist_var9</w:t>
-      </w:r>
-    </w:p>
-    <w:p>
-      <w:pPr>
-        <w:rPr>
-          <w:i/>
-          <w:iCs/>
-          <w:sz w:val="14"/>
-          <w:szCs w:val="14"/>
-        </w:rPr>
-      </w:pPr>
-      <w:r>
-        <w:rPr>
-          <w:i/>
-          <w:iCs/>
-          <w:sz w:val="14"/>
-          <w:szCs w:val="14"/>
-        </w:rPr>
         <w:t>m7&lt;-m7_mix_match1_var6</w:t>
       </w:r>
     </w:p>
@@ -1130,7 +1278,6 @@
           <w:noProof/>
           <w:lang w:bidi="bn-BD"/>
         </w:rPr>
-        <w:lastRenderedPageBreak/>
         <w:drawing>
           <wp:inline distT="0" distB="0" distL="0" distR="0">
             <wp:extent cx="6022590" cy="1630017"/>
@@ -1272,6 +1419,7 @@
           <w:noProof/>
           <w:lang w:bidi="bn-BD"/>
         </w:rPr>
+        <w:lastRenderedPageBreak/>
         <w:drawing>
           <wp:inline distT="0" distB="0" distL="0" distR="0">
             <wp:extent cx="5541142" cy="3363402"/>
@@ -1386,7 +1534,19 @@
         <w:rPr>
           <w:color w:val="FF0000"/>
         </w:rPr>
-        <w:t xml:space="preserve"> The length and color of the variable signifies the importance/contribution of the variables, and hence in the main model degree, DMNC, lobby, closeness, leverage, eigenvector and authorities contribute the most.</w:t>
+        <w:t xml:space="preserve"> The length and color of the variable signifies the importance/contribution of the variables, and</w:t>
+      </w:r>
+      <w:r>
+        <w:rPr>
+          <w:color w:val="FF0000"/>
+        </w:rPr>
+        <w:t xml:space="preserve"> hence in the main model degree,</w:t>
+      </w:r>
+      <w:r>
+        <w:rPr>
+          <w:color w:val="FF0000"/>
+        </w:rPr>
+        <w:t xml:space="preserve"> DMNC, lobby, closeness, leverage, eigenvector and authorities contribute the most.</w:t>
       </w:r>
     </w:p>
     <w:p>
@@ -1643,8 +1803,6 @@
           <w:color w:val="000000" w:themeColor="text1"/>
         </w:rPr>
       </w:pPr>
-      <w:bookmarkStart w:id="0" w:name="_GoBack"/>
-      <w:bookmarkEnd w:id="0"/>
     </w:p>
     <w:p>
       <w:r>
@@ -1948,8 +2106,124 @@
       </w:rPr>
     </w:lvl>
   </w:abstractNum>
+  <w:abstractNum w:abstractNumId="1" w15:restartNumberingAfterBreak="0">
+    <w:nsid w:val="53D14F1A"/>
+    <w:multiLevelType w:val="hybridMultilevel"/>
+    <w:tmpl w:val="BA4C6AE6"/>
+    <w:lvl w:ilvl="0" w:tplc="04090001">
+      <w:start w:val="1"/>
+      <w:numFmt w:val="bullet"/>
+      <w:lvlText w:val=""/>
+      <w:lvlJc w:val="left"/>
+      <w:pPr>
+        <w:ind w:left="720" w:hanging="360"/>
+      </w:pPr>
+      <w:rPr>
+        <w:rFonts w:ascii="Symbol" w:hAnsi="Symbol" w:hint="default"/>
+      </w:rPr>
+    </w:lvl>
+    <w:lvl w:ilvl="1" w:tplc="04090003" w:tentative="1">
+      <w:start w:val="1"/>
+      <w:numFmt w:val="bullet"/>
+      <w:lvlText w:val="o"/>
+      <w:lvlJc w:val="left"/>
+      <w:pPr>
+        <w:ind w:left="1440" w:hanging="360"/>
+      </w:pPr>
+      <w:rPr>
+        <w:rFonts w:ascii="Courier New" w:hAnsi="Courier New" w:cs="Courier New" w:hint="default"/>
+      </w:rPr>
+    </w:lvl>
+    <w:lvl w:ilvl="2" w:tplc="04090005" w:tentative="1">
+      <w:start w:val="1"/>
+      <w:numFmt w:val="bullet"/>
+      <w:lvlText w:val=""/>
+      <w:lvlJc w:val="left"/>
+      <w:pPr>
+        <w:ind w:left="2160" w:hanging="360"/>
+      </w:pPr>
+      <w:rPr>
+        <w:rFonts w:ascii="Wingdings" w:hAnsi="Wingdings" w:hint="default"/>
+      </w:rPr>
+    </w:lvl>
+    <w:lvl w:ilvl="3" w:tplc="04090001" w:tentative="1">
+      <w:start w:val="1"/>
+      <w:numFmt w:val="bullet"/>
+      <w:lvlText w:val=""/>
+      <w:lvlJc w:val="left"/>
+      <w:pPr>
+        <w:ind w:left="2880" w:hanging="360"/>
+      </w:pPr>
+      <w:rPr>
+        <w:rFonts w:ascii="Symbol" w:hAnsi="Symbol" w:hint="default"/>
+      </w:rPr>
+    </w:lvl>
+    <w:lvl w:ilvl="4" w:tplc="04090003" w:tentative="1">
+      <w:start w:val="1"/>
+      <w:numFmt w:val="bullet"/>
+      <w:lvlText w:val="o"/>
+      <w:lvlJc w:val="left"/>
+      <w:pPr>
+        <w:ind w:left="3600" w:hanging="360"/>
+      </w:pPr>
+      <w:rPr>
+        <w:rFonts w:ascii="Courier New" w:hAnsi="Courier New" w:cs="Courier New" w:hint="default"/>
+      </w:rPr>
+    </w:lvl>
+    <w:lvl w:ilvl="5" w:tplc="04090005" w:tentative="1">
+      <w:start w:val="1"/>
+      <w:numFmt w:val="bullet"/>
+      <w:lvlText w:val=""/>
+      <w:lvlJc w:val="left"/>
+      <w:pPr>
+        <w:ind w:left="4320" w:hanging="360"/>
+      </w:pPr>
+      <w:rPr>
+        <w:rFonts w:ascii="Wingdings" w:hAnsi="Wingdings" w:hint="default"/>
+      </w:rPr>
+    </w:lvl>
+    <w:lvl w:ilvl="6" w:tplc="04090001" w:tentative="1">
+      <w:start w:val="1"/>
+      <w:numFmt w:val="bullet"/>
+      <w:lvlText w:val=""/>
+      <w:lvlJc w:val="left"/>
+      <w:pPr>
+        <w:ind w:left="5040" w:hanging="360"/>
+      </w:pPr>
+      <w:rPr>
+        <w:rFonts w:ascii="Symbol" w:hAnsi="Symbol" w:hint="default"/>
+      </w:rPr>
+    </w:lvl>
+    <w:lvl w:ilvl="7" w:tplc="04090003" w:tentative="1">
+      <w:start w:val="1"/>
+      <w:numFmt w:val="bullet"/>
+      <w:lvlText w:val="o"/>
+      <w:lvlJc w:val="left"/>
+      <w:pPr>
+        <w:ind w:left="5760" w:hanging="360"/>
+      </w:pPr>
+      <w:rPr>
+        <w:rFonts w:ascii="Courier New" w:hAnsi="Courier New" w:cs="Courier New" w:hint="default"/>
+      </w:rPr>
+    </w:lvl>
+    <w:lvl w:ilvl="8" w:tplc="04090005" w:tentative="1">
+      <w:start w:val="1"/>
+      <w:numFmt w:val="bullet"/>
+      <w:lvlText w:val=""/>
+      <w:lvlJc w:val="left"/>
+      <w:pPr>
+        <w:ind w:left="6480" w:hanging="360"/>
+      </w:pPr>
+      <w:rPr>
+        <w:rFonts w:ascii="Wingdings" w:hAnsi="Wingdings" w:hint="default"/>
+      </w:rPr>
+    </w:lvl>
+  </w:abstractNum>
   <w:num w:numId="1">
     <w:abstractNumId w:val="0"/>
+  </w:num>
+  <w:num w:numId="2">
+    <w:abstractNumId w:val="1"/>
   </w:num>
 </w:numbering>
 </file>

</xml_diff>